<commit_message>
Added loads of scripts, new directories for different types of code.
</commit_message>
<xml_diff>
--- a/gruppinl_Funderingar.docx
+++ b/gruppinl_Funderingar.docx
@@ -33,9 +33,616 @@
         <w:t>!!!</w:t>
       </w:r>
     </w:p>
-    <w:p>
+    <w:p/>
+    <w:p>
+      <w:r>
+        <w:t>!! ändrat leverantor 1:s provision till 0.1</w:t>
+      </w:r>
+    </w:p>
+    <w:p>
+      <w:r>
+        <w:t xml:space="preserve">Visa kundlista: </w:t>
+      </w:r>
+    </w:p>
+    <w:p>
+      <w:proofErr w:type="spellStart"/>
+      <w:r>
+        <w:t>Select</w:t>
+      </w:r>
+      <w:proofErr w:type="spellEnd"/>
+      <w:r>
+        <w:t xml:space="preserve"> </w:t>
+      </w:r>
+    </w:p>
+    <w:p/>
+    <w:p/>
+    <w:p>
+      <w:proofErr w:type="spellStart"/>
+      <w:r>
+        <w:t>select</w:t>
+      </w:r>
+      <w:proofErr w:type="spellEnd"/>
+      <w:r>
+        <w:t xml:space="preserve"> *</w:t>
+      </w:r>
+    </w:p>
+    <w:p>
+      <w:r>
+        <w:t>from gruppinlamning_relationmodel.bud</w:t>
+      </w:r>
+    </w:p>
+    <w:p/>
+    <w:p>
+      <w:r>
+        <w:t xml:space="preserve">inner </w:t>
+      </w:r>
+      <w:proofErr w:type="spellStart"/>
+      <w:r>
+        <w:t>join</w:t>
+      </w:r>
+      <w:proofErr w:type="spellEnd"/>
+      <w:r>
+        <w:t xml:space="preserve"> </w:t>
+      </w:r>
+      <w:proofErr w:type="spellStart"/>
+      <w:r>
+        <w:t>gruppinlamning_relationmodel.aktiv_auktion</w:t>
+      </w:r>
+      <w:proofErr w:type="spellEnd"/>
+    </w:p>
+    <w:p>
+      <w:r>
+        <w:t xml:space="preserve">on gruppinlamning_relationmodel.bud.aktiv_auktion_id_auktionsnummer = </w:t>
+      </w:r>
+      <w:proofErr w:type="spellStart"/>
+      <w:r>
+        <w:t>gruppinlamning_relationmodel.aktiv_auktion.id_auktionsnummer</w:t>
+      </w:r>
+      <w:proofErr w:type="spellEnd"/>
+    </w:p>
+    <w:p>
+      <w:r>
+        <w:t>;</w:t>
+      </w:r>
+    </w:p>
+    <w:p/>
+    <w:p>
+      <w:pPr>
+        <w:rPr>
+          <w:b/>
+        </w:rPr>
+      </w:pPr>
+      <w:r>
+        <w:rPr>
+          <w:b/>
+        </w:rPr>
+        <w:t>Hitta summa av summa av slutbud per kund</w:t>
+      </w:r>
+      <w:r>
+        <w:rPr>
+          <w:b/>
+        </w:rPr>
+        <w:t xml:space="preserve"> </w:t>
+      </w:r>
+      <w:r>
+        <w:rPr>
+          <w:b/>
+        </w:rPr>
+        <w:t xml:space="preserve">+ kundnamn </w:t>
+      </w:r>
+      <w:proofErr w:type="gramStart"/>
+      <w:r>
+        <w:rPr>
+          <w:b/>
+        </w:rPr>
+        <w:t>//</w:t>
+      </w:r>
+      <w:proofErr w:type="gramEnd"/>
+      <w:r>
+        <w:rPr>
+          <w:b/>
+        </w:rPr>
+        <w:t xml:space="preserve"> currentBid skall vara </w:t>
+      </w:r>
+      <w:proofErr w:type="spellStart"/>
+      <w:r>
+        <w:rPr>
+          <w:b/>
+        </w:rPr>
+        <w:t>slutPris</w:t>
+      </w:r>
+      <w:proofErr w:type="spellEnd"/>
+    </w:p>
+    <w:p>
+      <w:proofErr w:type="spellStart"/>
+      <w:r>
+        <w:t>select</w:t>
+      </w:r>
+      <w:proofErr w:type="spellEnd"/>
+      <w:r>
+        <w:t xml:space="preserve"> </w:t>
+      </w:r>
+      <w:proofErr w:type="spellStart"/>
+      <w:r>
+        <w:t>sum</w:t>
+      </w:r>
+      <w:proofErr w:type="spellEnd"/>
+      <w:r>
+        <w:t xml:space="preserve">(currentBid), </w:t>
+      </w:r>
+      <w:proofErr w:type="spellStart"/>
+      <w:r>
+        <w:t>bud</w:t>
+      </w:r>
+      <w:proofErr w:type="gramStart"/>
+      <w:r>
+        <w:t>.Kund</w:t>
+      </w:r>
+      <w:proofErr w:type="gramEnd"/>
+      <w:r>
+        <w:t>_id_Kundnummer</w:t>
+      </w:r>
+      <w:proofErr w:type="spellEnd"/>
+      <w:r>
+        <w:t xml:space="preserve">, </w:t>
+      </w:r>
+      <w:proofErr w:type="spellStart"/>
+      <w:r>
+        <w:t>kund.namn</w:t>
+      </w:r>
+      <w:proofErr w:type="spellEnd"/>
+      <w:r>
+        <w:t xml:space="preserve"> // ändra currentBid</w:t>
+      </w:r>
+    </w:p>
+    <w:p>
+      <w:r>
+        <w:t>from gruppinlamning_relationmodel.bud</w:t>
+      </w:r>
+    </w:p>
+    <w:p/>
+    <w:p>
+      <w:r>
+        <w:t xml:space="preserve">inner </w:t>
+      </w:r>
+      <w:proofErr w:type="spellStart"/>
+      <w:r>
+        <w:t>join</w:t>
+      </w:r>
+      <w:proofErr w:type="spellEnd"/>
+      <w:r>
+        <w:t xml:space="preserve"> </w:t>
+      </w:r>
+      <w:proofErr w:type="spellStart"/>
+      <w:r>
+        <w:t>gruppinlamning_relationmodel.aktiv_auktion</w:t>
+      </w:r>
+      <w:proofErr w:type="spellEnd"/>
+    </w:p>
+    <w:p>
+      <w:r>
+        <w:t xml:space="preserve">on gruppinlamning_relationmodel.bud.aktiv_auktion_id_auktionsnummer = </w:t>
+      </w:r>
+      <w:proofErr w:type="spellStart"/>
+      <w:r>
+        <w:t>gruppinlamning_relationmodel.aktiv_auktion.id_auktionsnummer</w:t>
+      </w:r>
+      <w:proofErr w:type="spellEnd"/>
+    </w:p>
+    <w:p/>
+    <w:p>
+      <w:r>
+        <w:t xml:space="preserve">inner </w:t>
+      </w:r>
+      <w:proofErr w:type="spellStart"/>
+      <w:r>
+        <w:t>join</w:t>
+      </w:r>
+      <w:proofErr w:type="spellEnd"/>
+      <w:r>
+        <w:t xml:space="preserve"> gruppinlamning_relationmodel.kund</w:t>
+      </w:r>
+    </w:p>
+    <w:p>
+      <w:r>
+        <w:t>on gruppinlamning_relationmodel.bud</w:t>
+      </w:r>
+      <w:proofErr w:type="gramStart"/>
+      <w:r>
+        <w:t>.Kund</w:t>
+      </w:r>
+      <w:proofErr w:type="gramEnd"/>
+      <w:r>
+        <w:t>_id_Kundnummer = gruppinlamning_relationmodel.kund.id_Kundnummer</w:t>
+      </w:r>
+    </w:p>
+    <w:p/>
+    <w:p>
+      <w:proofErr w:type="gramStart"/>
+      <w:r>
+        <w:t xml:space="preserve">group by </w:t>
+      </w:r>
+      <w:proofErr w:type="spellStart"/>
+      <w:r>
+        <w:t>bud.Kund_id_Kundnummer</w:t>
+      </w:r>
+      <w:proofErr w:type="spellEnd"/>
+      <w:proofErr w:type="gramEnd"/>
+    </w:p>
+    <w:p>
+      <w:r>
+        <w:t>;</w:t>
+      </w:r>
+    </w:p>
+    <w:p/>
+    <w:p>
+      <w:pPr>
+        <w:rPr>
+          <w:b/>
+        </w:rPr>
+      </w:pPr>
+      <w:r>
+        <w:rPr>
+          <w:b/>
+        </w:rPr>
+        <w:t>Hitta intervall</w:t>
+      </w:r>
+    </w:p>
+    <w:p>
+      <w:proofErr w:type="spellStart"/>
+      <w:r>
+        <w:t>select</w:t>
+      </w:r>
+      <w:proofErr w:type="spellEnd"/>
+      <w:r>
+        <w:t xml:space="preserve"> * </w:t>
+      </w:r>
+    </w:p>
+    <w:p>
+      <w:r>
+        <w:lastRenderedPageBreak/>
+        <w:t xml:space="preserve">from </w:t>
+      </w:r>
+      <w:proofErr w:type="spellStart"/>
+      <w:r>
+        <w:t>gruppinlamning_relationmodel.aktiv_auktion</w:t>
+      </w:r>
+      <w:proofErr w:type="spellEnd"/>
+    </w:p>
+    <w:p/>
+    <w:p>
+      <w:r>
+        <w:t>where startDatum &gt; '2018-01-08 08:00:00'</w:t>
+      </w:r>
+    </w:p>
+    <w:p>
+      <w:r>
+        <w:t>and slutDatum &lt; '2018-01-10 16:59:59';</w:t>
+      </w:r>
+    </w:p>
+    <w:p>
+      <w:proofErr w:type="spellStart"/>
+      <w:r>
+        <w:t>select</w:t>
+      </w:r>
+      <w:proofErr w:type="spellEnd"/>
+      <w:r>
+        <w:t xml:space="preserve"> * </w:t>
+      </w:r>
+    </w:p>
+    <w:p>
+      <w:r>
+        <w:t xml:space="preserve">from </w:t>
+      </w:r>
+      <w:proofErr w:type="spellStart"/>
+      <w:r>
+        <w:t>gruppinlamning_relationmodel.aktiv_auktion</w:t>
+      </w:r>
+      <w:proofErr w:type="spellEnd"/>
+    </w:p>
+    <w:p/>
+    <w:p>
+      <w:r>
+        <w:t>where slutDatum &gt; '2018-01-10 16:59:59'</w:t>
+      </w:r>
+    </w:p>
+    <w:p>
+      <w:r>
+        <w:t>and slutDatum &lt; '2018-01-11 16:59:59';</w:t>
+      </w:r>
+    </w:p>
+    <w:p/>
+    <w:p>
+      <w:r>
+        <w:rPr>
+          <w:b/>
+        </w:rPr>
+        <w:t>Få fram auktion slutbud + provisionssats</w:t>
+      </w:r>
+    </w:p>
+    <w:p>
+      <w:proofErr w:type="gramStart"/>
+      <w:r>
+        <w:t xml:space="preserve">-- </w:t>
+      </w:r>
+      <w:proofErr w:type="spellStart"/>
+      <w:r>
+        <w:t>joina</w:t>
+      </w:r>
+      <w:proofErr w:type="spellEnd"/>
+      <w:proofErr w:type="gramEnd"/>
+      <w:r>
+        <w:t xml:space="preserve"> aktivauktion med produkt och leverantör</w:t>
+      </w:r>
+    </w:p>
+    <w:p/>
+    <w:p>
+      <w:proofErr w:type="spellStart"/>
+      <w:r>
+        <w:t>select</w:t>
+      </w:r>
+      <w:proofErr w:type="spellEnd"/>
+      <w:r>
+        <w:t xml:space="preserve"> slutpris, provisionProcent</w:t>
+      </w:r>
+    </w:p>
+    <w:p>
+      <w:r>
+        <w:t xml:space="preserve">from </w:t>
+      </w:r>
+      <w:proofErr w:type="spellStart"/>
+      <w:r>
+        <w:t>gruppinlamning_relationmodel.aktiv_auktion</w:t>
+      </w:r>
+      <w:proofErr w:type="spellEnd"/>
+    </w:p>
+    <w:p/>
+    <w:p/>
+    <w:p>
+      <w:r>
+        <w:t xml:space="preserve">inner </w:t>
+      </w:r>
+      <w:proofErr w:type="spellStart"/>
+      <w:r>
+        <w:t>join</w:t>
+      </w:r>
+      <w:proofErr w:type="spellEnd"/>
+      <w:r>
+        <w:t xml:space="preserve"> </w:t>
+      </w:r>
+      <w:proofErr w:type="spellStart"/>
+      <w:r>
+        <w:t>gruppinlamning_relationmodel.produkt</w:t>
+      </w:r>
+      <w:proofErr w:type="spellEnd"/>
+    </w:p>
+    <w:p>
+      <w:r>
+        <w:t xml:space="preserve">on </w:t>
+      </w:r>
+      <w:proofErr w:type="spellStart"/>
+      <w:r>
+        <w:t>gruppinlamning_relationmodel.aktiv_auktion</w:t>
+      </w:r>
+      <w:proofErr w:type="gramStart"/>
+      <w:r>
+        <w:t>.Produkt</w:t>
+      </w:r>
+      <w:proofErr w:type="gramEnd"/>
+      <w:r>
+        <w:t>_ID_ArtNr</w:t>
+      </w:r>
+      <w:proofErr w:type="spellEnd"/>
+      <w:r>
+        <w:t xml:space="preserve"> = </w:t>
+      </w:r>
+      <w:proofErr w:type="spellStart"/>
+      <w:r>
+        <w:t>gruppinlamning_relationmodel.produkt.ID_ArtNr</w:t>
+      </w:r>
+      <w:proofErr w:type="spellEnd"/>
+    </w:p>
+    <w:p/>
+    <w:p/>
+    <w:p>
+      <w:r>
+        <w:t xml:space="preserve">inner </w:t>
+      </w:r>
+      <w:proofErr w:type="spellStart"/>
+      <w:r>
+        <w:t>join</w:t>
+      </w:r>
+      <w:proofErr w:type="spellEnd"/>
+      <w:r>
+        <w:t xml:space="preserve"> </w:t>
+      </w:r>
+      <w:proofErr w:type="spellStart"/>
+      <w:r>
+        <w:t>gruppinlamning_relationmodel.leverantor</w:t>
+      </w:r>
+      <w:proofErr w:type="spellEnd"/>
+    </w:p>
+    <w:p>
+      <w:r>
+        <w:t>on gruppinlamning_relationmodel.produkt</w:t>
+      </w:r>
+      <w:proofErr w:type="gramStart"/>
+      <w:r>
+        <w:t>.Leverantor</w:t>
+      </w:r>
+      <w:proofErr w:type="gramEnd"/>
+      <w:r>
+        <w:t xml:space="preserve">_id_OrganisationsNummer = </w:t>
+      </w:r>
+      <w:proofErr w:type="spellStart"/>
+      <w:r>
+        <w:t>gruppinlamning_relationmodel.leverantor.id_OrganisationsNummer</w:t>
+      </w:r>
+      <w:proofErr w:type="spellEnd"/>
+    </w:p>
+    <w:p/>
+    <w:p>
+      <w:r>
+        <w:t xml:space="preserve">where </w:t>
+      </w:r>
+      <w:proofErr w:type="spellStart"/>
+      <w:r>
+        <w:t>slutPris</w:t>
+      </w:r>
+      <w:proofErr w:type="spellEnd"/>
+      <w:r>
+        <w:t xml:space="preserve"> is not </w:t>
+      </w:r>
+      <w:proofErr w:type="spellStart"/>
+      <w:r>
+        <w:t>null</w:t>
+      </w:r>
+      <w:proofErr w:type="spellEnd"/>
+      <w:r>
+        <w:t>;</w:t>
+      </w:r>
+    </w:p>
+    <w:p/>
+    <w:p>
+      <w:r>
+        <w:rPr>
+          <w:b/>
+        </w:rPr>
+        <w:t>Pengar till Gunnar:</w:t>
+      </w:r>
       <w:bookmarkStart w:id="0" w:name="_GoBack"/>
       <w:bookmarkEnd w:id="0"/>
+    </w:p>
+    <w:p>
+      <w:proofErr w:type="spellStart"/>
+      <w:r>
+        <w:t>select</w:t>
+      </w:r>
+      <w:proofErr w:type="spellEnd"/>
+      <w:r>
+        <w:t xml:space="preserve"> slutpris * provisionProcent as </w:t>
+      </w:r>
+      <w:proofErr w:type="spellStart"/>
+      <w:r>
+        <w:t>PengarTillGunnar</w:t>
+      </w:r>
+      <w:proofErr w:type="spellEnd"/>
+    </w:p>
+    <w:p>
+      <w:r>
+        <w:t xml:space="preserve">from </w:t>
+      </w:r>
+      <w:proofErr w:type="spellStart"/>
+      <w:r>
+        <w:t>gruppinlamning_relationmodel.aktiv_auktion</w:t>
+      </w:r>
+      <w:proofErr w:type="spellEnd"/>
+    </w:p>
+    <w:p/>
+    <w:p/>
+    <w:p>
+      <w:r>
+        <w:t xml:space="preserve">inner </w:t>
+      </w:r>
+      <w:proofErr w:type="spellStart"/>
+      <w:r>
+        <w:t>join</w:t>
+      </w:r>
+      <w:proofErr w:type="spellEnd"/>
+      <w:r>
+        <w:t xml:space="preserve"> </w:t>
+      </w:r>
+      <w:proofErr w:type="spellStart"/>
+      <w:r>
+        <w:t>gruppinlamning_relationmodel.produkt</w:t>
+      </w:r>
+      <w:proofErr w:type="spellEnd"/>
+    </w:p>
+    <w:p>
+      <w:r>
+        <w:t xml:space="preserve">on </w:t>
+      </w:r>
+      <w:proofErr w:type="spellStart"/>
+      <w:r>
+        <w:t>gruppinlamning_relationmodel.aktiv_auktion</w:t>
+      </w:r>
+      <w:proofErr w:type="gramStart"/>
+      <w:r>
+        <w:t>.Produkt</w:t>
+      </w:r>
+      <w:proofErr w:type="gramEnd"/>
+      <w:r>
+        <w:t>_ID_ArtNr</w:t>
+      </w:r>
+      <w:proofErr w:type="spellEnd"/>
+      <w:r>
+        <w:t xml:space="preserve"> = </w:t>
+      </w:r>
+      <w:proofErr w:type="spellStart"/>
+      <w:r>
+        <w:t>gruppinlamning_relationmodel.produkt.ID_ArtNr</w:t>
+      </w:r>
+      <w:proofErr w:type="spellEnd"/>
+    </w:p>
+    <w:p/>
+    <w:p/>
+    <w:p>
+      <w:r>
+        <w:t xml:space="preserve">inner </w:t>
+      </w:r>
+      <w:proofErr w:type="spellStart"/>
+      <w:r>
+        <w:t>join</w:t>
+      </w:r>
+      <w:proofErr w:type="spellEnd"/>
+      <w:r>
+        <w:t xml:space="preserve"> </w:t>
+      </w:r>
+      <w:proofErr w:type="spellStart"/>
+      <w:r>
+        <w:t>gruppinlamning_relationmodel.leverantor</w:t>
+      </w:r>
+      <w:proofErr w:type="spellEnd"/>
+    </w:p>
+    <w:p>
+      <w:r>
+        <w:t>on gruppinlamning_relationmodel.produkt</w:t>
+      </w:r>
+      <w:proofErr w:type="gramStart"/>
+      <w:r>
+        <w:t>.Leverantor</w:t>
+      </w:r>
+      <w:proofErr w:type="gramEnd"/>
+      <w:r>
+        <w:t xml:space="preserve">_id_OrganisationsNummer = </w:t>
+      </w:r>
+      <w:proofErr w:type="spellStart"/>
+      <w:r>
+        <w:t>gruppinlamning_relationmodel.leverantor.id_OrganisationsNummer</w:t>
+      </w:r>
+      <w:proofErr w:type="spellEnd"/>
+    </w:p>
+    <w:p/>
+    <w:p>
+      <w:r>
+        <w:t xml:space="preserve">where </w:t>
+      </w:r>
+      <w:proofErr w:type="spellStart"/>
+      <w:r>
+        <w:t>slutPris</w:t>
+      </w:r>
+      <w:proofErr w:type="spellEnd"/>
+      <w:r>
+        <w:t xml:space="preserve"> is not </w:t>
+      </w:r>
+      <w:proofErr w:type="spellStart"/>
+      <w:r>
+        <w:t>null</w:t>
+      </w:r>
+      <w:proofErr w:type="spellEnd"/>
+      <w:r>
+        <w:t>;</w:t>
+      </w:r>
     </w:p>
     <w:sectPr>
       <w:pgSz w:w="11906" w:h="16838"/>

</xml_diff>

<commit_message>
Assured that all runnable script code is now up to date and stored separately. Updates on all table content. Added views and procedures. Script for trigger is still not functioning.
</commit_message>
<xml_diff>
--- a/gruppinl_Funderingar.docx
+++ b/gruppinl_Funderingar.docx
@@ -5,6 +5,7 @@
     <w:p>
       <w:pPr>
         <w:pStyle w:val="Rubrik1"/>
+        <w:spacing w:before="0"/>
       </w:pPr>
       <w:r>
         <w:t xml:space="preserve">Funderingar </w:t>
@@ -33,30 +34,356 @@
         <w:t>!!!</w:t>
       </w:r>
     </w:p>
-    <w:p/>
-    <w:p>
-      <w:r>
-        <w:t>!! ändrat leverantor 1:s provision till 0.1</w:t>
-      </w:r>
-    </w:p>
-    <w:p>
-      <w:r>
-        <w:t xml:space="preserve">Visa kundlista: </w:t>
-      </w:r>
-    </w:p>
-    <w:p>
-      <w:proofErr w:type="spellStart"/>
-      <w:r>
-        <w:t>Select</w:t>
-      </w:r>
-      <w:proofErr w:type="spellEnd"/>
-      <w:r>
+    <w:p>
+      <w:pPr>
+        <w:spacing w:after="0"/>
+        <w:rPr>
+          <w:b/>
+        </w:rPr>
+      </w:pPr>
+    </w:p>
+    <w:p>
+      <w:pPr>
+        <w:spacing w:after="0"/>
+      </w:pPr>
+    </w:p>
+    <w:p>
+      <w:pPr>
+        <w:spacing w:after="0"/>
+        <w:rPr>
+          <w:b/>
+          <w:highlight w:val="yellow"/>
+        </w:rPr>
+      </w:pPr>
+      <w:r>
+        <w:rPr>
+          <w:b/>
+          <w:highlight w:val="yellow"/>
+        </w:rPr>
+        <w:t>FORTFARANDE OKLART:</w:t>
+      </w:r>
+    </w:p>
+    <w:p>
+      <w:pPr>
+        <w:spacing w:after="0"/>
+        <w:rPr>
+          <w:b/>
+          <w:highlight w:val="yellow"/>
+        </w:rPr>
+      </w:pPr>
+      <w:r>
+        <w:rPr>
+          <w:b/>
+          <w:highlight w:val="yellow"/>
+        </w:rPr>
+        <w:t xml:space="preserve">Skapa trigger </w:t>
+      </w:r>
+      <w:proofErr w:type="spellStart"/>
+      <w:r>
+        <w:rPr>
+          <w:b/>
+          <w:highlight w:val="yellow"/>
+        </w:rPr>
+        <w:t>before</w:t>
+      </w:r>
+      <w:proofErr w:type="spellEnd"/>
+      <w:r>
+        <w:rPr>
+          <w:b/>
+          <w:highlight w:val="yellow"/>
+        </w:rPr>
         <w:t xml:space="preserve"> </w:t>
       </w:r>
-    </w:p>
-    <w:p/>
-    <w:p/>
-    <w:p>
+      <w:proofErr w:type="spellStart"/>
+      <w:r>
+        <w:rPr>
+          <w:b/>
+          <w:highlight w:val="yellow"/>
+        </w:rPr>
+        <w:t>delete</w:t>
+      </w:r>
+      <w:proofErr w:type="spellEnd"/>
+      <w:r>
+        <w:rPr>
+          <w:b/>
+          <w:highlight w:val="yellow"/>
+        </w:rPr>
+        <w:t xml:space="preserve">: </w:t>
+      </w:r>
+    </w:p>
+    <w:p>
+      <w:pPr>
+        <w:spacing w:after="0"/>
+        <w:rPr>
+          <w:highlight w:val="yellow"/>
+        </w:rPr>
+      </w:pPr>
+      <w:r>
+        <w:rPr>
+          <w:highlight w:val="yellow"/>
+        </w:rPr>
+        <w:t>När vi vet att vi skall ta bort auktion – triggers för att flytta värden innan</w:t>
+      </w:r>
+      <w:proofErr w:type="gramStart"/>
+      <w:r>
+        <w:rPr>
+          <w:highlight w:val="yellow"/>
+        </w:rPr>
+        <w:t xml:space="preserve"> (</w:t>
+      </w:r>
+      <w:proofErr w:type="spellStart"/>
+      <w:r>
+        <w:rPr>
+          <w:highlight w:val="yellow"/>
+        </w:rPr>
+        <w:t>exv</w:t>
+      </w:r>
+      <w:proofErr w:type="spellEnd"/>
+      <w:r>
+        <w:rPr>
+          <w:highlight w:val="yellow"/>
+        </w:rPr>
+        <w:t xml:space="preserve"> om all budhistorik skall sparas undan</w:t>
+      </w:r>
+      <w:proofErr w:type="gramEnd"/>
+    </w:p>
+    <w:p>
+      <w:pPr>
+        <w:spacing w:after="0"/>
+        <w:rPr>
+          <w:highlight w:val="yellow"/>
+        </w:rPr>
+      </w:pPr>
+    </w:p>
+    <w:p>
+      <w:pPr>
+        <w:spacing w:after="0"/>
+        <w:rPr>
+          <w:b/>
+          <w:highlight w:val="yellow"/>
+        </w:rPr>
+      </w:pPr>
+      <w:r>
+        <w:rPr>
+          <w:b/>
+          <w:highlight w:val="yellow"/>
+        </w:rPr>
+        <w:t xml:space="preserve">Trigger </w:t>
+      </w:r>
+      <w:proofErr w:type="spellStart"/>
+      <w:r>
+        <w:rPr>
+          <w:b/>
+          <w:highlight w:val="yellow"/>
+        </w:rPr>
+        <w:t>after</w:t>
+      </w:r>
+      <w:proofErr w:type="spellEnd"/>
+      <w:r>
+        <w:rPr>
+          <w:b/>
+          <w:highlight w:val="yellow"/>
+        </w:rPr>
+        <w:t xml:space="preserve"> </w:t>
+      </w:r>
+      <w:proofErr w:type="spellStart"/>
+      <w:r>
+        <w:rPr>
+          <w:b/>
+          <w:highlight w:val="yellow"/>
+        </w:rPr>
+        <w:t>delete</w:t>
+      </w:r>
+      <w:proofErr w:type="spellEnd"/>
+      <w:r>
+        <w:rPr>
+          <w:b/>
+          <w:highlight w:val="yellow"/>
+        </w:rPr>
+        <w:t xml:space="preserve">: </w:t>
+      </w:r>
+    </w:p>
+    <w:p>
+      <w:pPr>
+        <w:spacing w:after="0"/>
+        <w:rPr>
+          <w:highlight w:val="yellow"/>
+        </w:rPr>
+      </w:pPr>
+      <w:r>
+        <w:rPr>
+          <w:highlight w:val="yellow"/>
+        </w:rPr>
+        <w:t>När auktionen tas bort – trigger för att alla värden istället skall läggas in i avslutad auktion.</w:t>
+      </w:r>
+    </w:p>
+    <w:p>
+      <w:pPr>
+        <w:spacing w:after="0"/>
+        <w:rPr>
+          <w:highlight w:val="yellow"/>
+        </w:rPr>
+      </w:pPr>
+    </w:p>
+    <w:p>
+      <w:pPr>
+        <w:spacing w:after="0"/>
+        <w:rPr>
+          <w:b/>
+          <w:highlight w:val="yellow"/>
+        </w:rPr>
+      </w:pPr>
+      <w:r>
+        <w:rPr>
+          <w:b/>
+          <w:highlight w:val="yellow"/>
+        </w:rPr>
+        <w:t xml:space="preserve">Trigger </w:t>
+      </w:r>
+      <w:proofErr w:type="spellStart"/>
+      <w:r>
+        <w:rPr>
+          <w:b/>
+          <w:highlight w:val="yellow"/>
+        </w:rPr>
+        <w:t>after</w:t>
+      </w:r>
+      <w:proofErr w:type="spellEnd"/>
+      <w:r>
+        <w:rPr>
+          <w:b/>
+          <w:highlight w:val="yellow"/>
+        </w:rPr>
+        <w:t xml:space="preserve"> </w:t>
+      </w:r>
+      <w:proofErr w:type="spellStart"/>
+      <w:r>
+        <w:rPr>
+          <w:b/>
+          <w:highlight w:val="yellow"/>
+        </w:rPr>
+        <w:t>insert</w:t>
+      </w:r>
+      <w:proofErr w:type="spellEnd"/>
+      <w:r>
+        <w:rPr>
+          <w:b/>
+          <w:highlight w:val="yellow"/>
+        </w:rPr>
+        <w:t xml:space="preserve">: </w:t>
+      </w:r>
+    </w:p>
+    <w:p>
+      <w:pPr>
+        <w:spacing w:after="0"/>
+        <w:rPr>
+          <w:highlight w:val="yellow"/>
+        </w:rPr>
+      </w:pPr>
+      <w:r>
+        <w:rPr>
+          <w:highlight w:val="yellow"/>
+        </w:rPr>
+        <w:t xml:space="preserve">t ex när ett nytt bud läggs på en auktion, skall det värdet också läggas till kolumn </w:t>
+      </w:r>
+      <w:proofErr w:type="spellStart"/>
+      <w:r>
+        <w:rPr>
+          <w:highlight w:val="yellow"/>
+        </w:rPr>
+        <w:t>maxbud</w:t>
+      </w:r>
+      <w:proofErr w:type="spellEnd"/>
+      <w:r>
+        <w:rPr>
+          <w:highlight w:val="yellow"/>
+        </w:rPr>
+        <w:t xml:space="preserve">. Kolumnen </w:t>
+      </w:r>
+      <w:proofErr w:type="spellStart"/>
+      <w:r>
+        <w:rPr>
+          <w:highlight w:val="yellow"/>
+        </w:rPr>
+        <w:t>maxbud</w:t>
+      </w:r>
+      <w:proofErr w:type="spellEnd"/>
+      <w:r>
+        <w:rPr>
+          <w:highlight w:val="yellow"/>
+        </w:rPr>
+        <w:t xml:space="preserve"> har alltid bara det senaste värdet. </w:t>
+      </w:r>
+    </w:p>
+    <w:p>
+      <w:pPr>
+        <w:spacing w:after="0"/>
+      </w:pPr>
+      <w:r>
+        <w:rPr>
+          <w:highlight w:val="yellow"/>
+        </w:rPr>
+        <w:t>När en rad läggs in i auktionshistorik, beräknas provisionen och läggs i kolumn i den tabellen.</w:t>
+      </w:r>
+    </w:p>
+    <w:p>
+      <w:pPr>
+        <w:spacing w:after="0"/>
+      </w:pPr>
+    </w:p>
+    <w:p>
+      <w:pPr>
+        <w:spacing w:after="0"/>
+      </w:pPr>
+    </w:p>
+    <w:p>
+      <w:pPr>
+        <w:spacing w:after="0"/>
+        <w:rPr>
+          <w:b/>
+        </w:rPr>
+      </w:pPr>
+      <w:bookmarkStart w:id="0" w:name="_GoBack"/>
+      <w:bookmarkEnd w:id="0"/>
+    </w:p>
+    <w:p>
+      <w:pPr>
+        <w:spacing w:after="0"/>
+        <w:rPr>
+          <w:b/>
+        </w:rPr>
+      </w:pPr>
+      <w:r>
+        <w:rPr>
+          <w:b/>
+        </w:rPr>
+        <w:t>Lite kod-mallar</w:t>
+      </w:r>
+    </w:p>
+    <w:p>
+      <w:pPr>
+        <w:spacing w:after="0"/>
+        <w:rPr>
+          <w:b/>
+        </w:rPr>
+      </w:pPr>
+      <w:r>
+        <w:rPr>
+          <w:b/>
+        </w:rPr>
+        <w:t xml:space="preserve">Visa kundlista </w:t>
+      </w:r>
+      <w:r>
+        <w:rPr>
+          <w:b/>
+        </w:rPr>
+        <w:t>- klart</w:t>
+      </w:r>
+    </w:p>
+    <w:p>
+      <w:pPr>
+        <w:spacing w:after="0"/>
+      </w:pPr>
       <w:proofErr w:type="spellStart"/>
       <w:r>
         <w:t>select</w:t>
@@ -67,12 +394,22 @@
       </w:r>
     </w:p>
     <w:p>
+      <w:pPr>
+        <w:spacing w:after="0"/>
+      </w:pPr>
       <w:r>
         <w:t>from gruppinlamning_relationmodel.bud</w:t>
       </w:r>
     </w:p>
-    <w:p/>
-    <w:p>
+    <w:p>
+      <w:pPr>
+        <w:spacing w:after="0"/>
+      </w:pPr>
+    </w:p>
+    <w:p>
+      <w:pPr>
+        <w:spacing w:after="0"/>
+      </w:pPr>
       <w:r>
         <w:t xml:space="preserve">inner </w:t>
       </w:r>
@@ -91,6 +428,9 @@
       <w:proofErr w:type="spellEnd"/>
     </w:p>
     <w:p>
+      <w:pPr>
+        <w:spacing w:after="0"/>
+      </w:pPr>
       <w:r>
         <w:t xml:space="preserve">on gruppinlamning_relationmodel.bud.aktiv_auktion_id_auktionsnummer = </w:t>
       </w:r>
@@ -101,117 +441,286 @@
       <w:proofErr w:type="spellEnd"/>
     </w:p>
     <w:p>
+      <w:pPr>
+        <w:spacing w:after="0"/>
+      </w:pPr>
       <w:r>
         <w:t>;</w:t>
       </w:r>
     </w:p>
-    <w:p/>
-    <w:p>
-      <w:pPr>
-        <w:rPr>
-          <w:b/>
-        </w:rPr>
-      </w:pPr>
-      <w:r>
-        <w:rPr>
-          <w:b/>
-        </w:rPr>
-        <w:t>Hitta summa av summa av slutbud per kund</w:t>
-      </w:r>
-      <w:r>
-        <w:rPr>
-          <w:b/>
-        </w:rPr>
+    <w:p>
+      <w:pPr>
+        <w:spacing w:after="0"/>
+      </w:pPr>
+    </w:p>
+    <w:p>
+      <w:pPr>
+        <w:spacing w:after="0"/>
+        <w:rPr>
+          <w:b/>
+        </w:rPr>
+      </w:pPr>
+      <w:r>
+        <w:rPr>
+          <w:b/>
+        </w:rPr>
+        <w:t xml:space="preserve">Hitta summa av summa av slutbud per kund </w:t>
+      </w:r>
+      <w:r>
+        <w:rPr>
+          <w:b/>
+        </w:rPr>
+        <w:t xml:space="preserve">+ kundnamn </w:t>
+      </w:r>
+      <w:r>
+        <w:rPr>
+          <w:b/>
+        </w:rPr>
+        <w:t>(</w:t>
+      </w:r>
+      <w:proofErr w:type="spellStart"/>
+      <w:r>
+        <w:rPr>
+          <w:b/>
+        </w:rPr>
+        <w:t>currentBid</w:t>
+      </w:r>
+      <w:proofErr w:type="spellEnd"/>
+      <w:r>
+        <w:rPr>
+          <w:b/>
+        </w:rPr>
+        <w:t xml:space="preserve"> skall vara </w:t>
+      </w:r>
+      <w:proofErr w:type="spellStart"/>
+      <w:r>
+        <w:rPr>
+          <w:b/>
+        </w:rPr>
+        <w:t>slutPris</w:t>
+      </w:r>
+      <w:proofErr w:type="spellEnd"/>
+      <w:r>
+        <w:rPr>
+          <w:b/>
+        </w:rPr>
+        <w:t xml:space="preserve"> – klart (typ))</w:t>
+      </w:r>
+    </w:p>
+    <w:p>
+      <w:pPr>
+        <w:spacing w:after="0"/>
+      </w:pPr>
+      <w:proofErr w:type="spellStart"/>
+      <w:r>
+        <w:t>select</w:t>
+      </w:r>
+      <w:proofErr w:type="spellEnd"/>
+      <w:r>
         <w:t xml:space="preserve"> </w:t>
       </w:r>
-      <w:r>
-        <w:rPr>
-          <w:b/>
-        </w:rPr>
-        <w:t xml:space="preserve">+ kundnamn </w:t>
+      <w:proofErr w:type="spellStart"/>
+      <w:r>
+        <w:t>sum</w:t>
+      </w:r>
+      <w:proofErr w:type="spellEnd"/>
+      <w:r>
+        <w:t>(</w:t>
+      </w:r>
+      <w:proofErr w:type="spellStart"/>
+      <w:r>
+        <w:t>currentBid</w:t>
+      </w:r>
+      <w:proofErr w:type="spellEnd"/>
+      <w:r>
+        <w:t xml:space="preserve">), </w:t>
+      </w:r>
+      <w:proofErr w:type="spellStart"/>
+      <w:r>
+        <w:t>bud</w:t>
       </w:r>
       <w:proofErr w:type="gramStart"/>
       <w:r>
-        <w:rPr>
-          <w:b/>
-        </w:rPr>
-        <w:t>//</w:t>
+        <w:t>.Kund</w:t>
       </w:r>
       <w:proofErr w:type="gramEnd"/>
       <w:r>
-        <w:rPr>
-          <w:b/>
-        </w:rPr>
-        <w:t xml:space="preserve"> currentBid skall vara </w:t>
-      </w:r>
-      <w:proofErr w:type="spellStart"/>
-      <w:r>
-        <w:rPr>
-          <w:b/>
-        </w:rPr>
-        <w:t>slutPris</w:t>
-      </w:r>
-      <w:proofErr w:type="spellEnd"/>
-    </w:p>
-    <w:p>
+        <w:t>_id_</w:t>
+      </w:r>
+      <w:r>
+        <w:t>Kundnummer</w:t>
+      </w:r>
+      <w:proofErr w:type="spellEnd"/>
+      <w:r>
+        <w:t xml:space="preserve">, </w:t>
+      </w:r>
+      <w:proofErr w:type="spellStart"/>
+      <w:r>
+        <w:t>kund.namn</w:t>
+      </w:r>
+      <w:proofErr w:type="spellEnd"/>
+    </w:p>
+    <w:p>
+      <w:pPr>
+        <w:spacing w:after="0"/>
+      </w:pPr>
+      <w:r>
+        <w:t>from gruppinlamning_relationmodel.bud</w:t>
+      </w:r>
+    </w:p>
+    <w:p>
+      <w:pPr>
+        <w:spacing w:after="0"/>
+      </w:pPr>
+    </w:p>
+    <w:p>
+      <w:pPr>
+        <w:spacing w:after="0"/>
+      </w:pPr>
+      <w:r>
+        <w:t xml:space="preserve">inner </w:t>
+      </w:r>
+      <w:proofErr w:type="spellStart"/>
+      <w:r>
+        <w:t>join</w:t>
+      </w:r>
+      <w:proofErr w:type="spellEnd"/>
+      <w:r>
+        <w:t xml:space="preserve"> </w:t>
+      </w:r>
+      <w:proofErr w:type="spellStart"/>
+      <w:r>
+        <w:t>gruppinlamning_relationmodel.aktiv_auktion</w:t>
+      </w:r>
+      <w:proofErr w:type="spellEnd"/>
+    </w:p>
+    <w:p>
+      <w:pPr>
+        <w:spacing w:after="0"/>
+      </w:pPr>
+      <w:r>
+        <w:t xml:space="preserve">on gruppinlamning_relationmodel.bud.aktiv_auktion_id_auktionsnummer = </w:t>
+      </w:r>
+      <w:proofErr w:type="spellStart"/>
+      <w:r>
+        <w:t>gruppinlamning_relationmodel.aktiv_auktion.id_auktionsnummer</w:t>
+      </w:r>
+      <w:proofErr w:type="spellEnd"/>
+    </w:p>
+    <w:p>
+      <w:pPr>
+        <w:spacing w:after="0"/>
+      </w:pPr>
+    </w:p>
+    <w:p>
+      <w:pPr>
+        <w:spacing w:after="0"/>
+      </w:pPr>
+      <w:r>
+        <w:t xml:space="preserve">inner </w:t>
+      </w:r>
+      <w:proofErr w:type="spellStart"/>
+      <w:r>
+        <w:t>join</w:t>
+      </w:r>
+      <w:proofErr w:type="spellEnd"/>
+      <w:r>
+        <w:t xml:space="preserve"> </w:t>
+      </w:r>
+      <w:proofErr w:type="spellStart"/>
+      <w:r>
+        <w:t>gruppinlamning_relationmodel.kund</w:t>
+      </w:r>
+      <w:proofErr w:type="spellEnd"/>
+    </w:p>
+    <w:p>
+      <w:pPr>
+        <w:spacing w:after="0"/>
+      </w:pPr>
+      <w:r>
+        <w:t>on gruppinlamning_relationmodel.bud</w:t>
+      </w:r>
+      <w:proofErr w:type="gramStart"/>
+      <w:r>
+        <w:t>.Kund</w:t>
+      </w:r>
+      <w:proofErr w:type="gramEnd"/>
+      <w:r>
+        <w:t>_id_Kundnummer = gruppinlamning_relationmodel.kund.id_Kundnummer</w:t>
+      </w:r>
+    </w:p>
+    <w:p>
+      <w:pPr>
+        <w:spacing w:after="0"/>
+      </w:pPr>
+    </w:p>
+    <w:p>
+      <w:pPr>
+        <w:spacing w:after="0"/>
+      </w:pPr>
+      <w:proofErr w:type="spellStart"/>
+      <w:proofErr w:type="gramStart"/>
+      <w:r>
+        <w:t>group</w:t>
+      </w:r>
+      <w:proofErr w:type="spellEnd"/>
+      <w:r>
+        <w:t xml:space="preserve"> by </w:t>
+      </w:r>
+      <w:proofErr w:type="spellStart"/>
+      <w:r>
+        <w:t>bud.Kund_id_Kundnummer</w:t>
+      </w:r>
+      <w:proofErr w:type="spellEnd"/>
+      <w:proofErr w:type="gramEnd"/>
+    </w:p>
+    <w:p>
+      <w:pPr>
+        <w:spacing w:after="0"/>
+      </w:pPr>
+      <w:r>
+        <w:t>;</w:t>
+      </w:r>
+    </w:p>
+    <w:p>
+      <w:pPr>
+        <w:spacing w:after="0"/>
+        <w:rPr>
+          <w:b/>
+        </w:rPr>
+      </w:pPr>
+      <w:r>
+        <w:rPr>
+          <w:b/>
+        </w:rPr>
+        <w:t>Hitta intervall</w:t>
+      </w:r>
+      <w:r>
+        <w:rPr>
+          <w:b/>
+        </w:rPr>
+        <w:t xml:space="preserve"> - klart</w:t>
+      </w:r>
+    </w:p>
+    <w:p>
+      <w:pPr>
+        <w:spacing w:after="0"/>
+      </w:pPr>
       <w:proofErr w:type="spellStart"/>
       <w:r>
         <w:t>select</w:t>
       </w:r>
       <w:proofErr w:type="spellEnd"/>
       <w:r>
-        <w:t xml:space="preserve"> </w:t>
-      </w:r>
-      <w:proofErr w:type="spellStart"/>
-      <w:r>
-        <w:t>sum</w:t>
-      </w:r>
-      <w:proofErr w:type="spellEnd"/>
-      <w:r>
-        <w:t xml:space="preserve">(currentBid), </w:t>
-      </w:r>
-      <w:proofErr w:type="spellStart"/>
-      <w:r>
-        <w:t>bud</w:t>
-      </w:r>
-      <w:proofErr w:type="gramStart"/>
-      <w:r>
-        <w:t>.Kund</w:t>
-      </w:r>
-      <w:proofErr w:type="gramEnd"/>
-      <w:r>
-        <w:t>_id_Kundnummer</w:t>
-      </w:r>
-      <w:proofErr w:type="spellEnd"/>
-      <w:r>
-        <w:t xml:space="preserve">, </w:t>
-      </w:r>
-      <w:proofErr w:type="spellStart"/>
-      <w:r>
-        <w:t>kund.namn</w:t>
-      </w:r>
-      <w:proofErr w:type="spellEnd"/>
-      <w:r>
-        <w:t xml:space="preserve"> // ändra currentBid</w:t>
-      </w:r>
-    </w:p>
-    <w:p>
-      <w:r>
-        <w:t>from gruppinlamning_relationmodel.bud</w:t>
-      </w:r>
-    </w:p>
-    <w:p/>
-    <w:p>
-      <w:r>
-        <w:t xml:space="preserve">inner </w:t>
-      </w:r>
-      <w:proofErr w:type="spellStart"/>
-      <w:r>
-        <w:t>join</w:t>
-      </w:r>
-      <w:proofErr w:type="spellEnd"/>
-      <w:r>
-        <w:t xml:space="preserve"> </w:t>
+        <w:t xml:space="preserve"> * </w:t>
+      </w:r>
+    </w:p>
+    <w:p>
+      <w:pPr>
+        <w:spacing w:after="0"/>
+      </w:pPr>
+      <w:r>
+        <w:t xml:space="preserve">from </w:t>
       </w:r>
       <w:proofErr w:type="spellStart"/>
       <w:r>
@@ -220,75 +729,30 @@
       <w:proofErr w:type="spellEnd"/>
     </w:p>
     <w:p>
-      <w:r>
-        <w:t xml:space="preserve">on gruppinlamning_relationmodel.bud.aktiv_auktion_id_auktionsnummer = </w:t>
-      </w:r>
-      <w:proofErr w:type="spellStart"/>
-      <w:r>
-        <w:t>gruppinlamning_relationmodel.aktiv_auktion.id_auktionsnummer</w:t>
-      </w:r>
-      <w:proofErr w:type="spellEnd"/>
-    </w:p>
-    <w:p/>
-    <w:p>
-      <w:r>
-        <w:t xml:space="preserve">inner </w:t>
-      </w:r>
-      <w:proofErr w:type="spellStart"/>
-      <w:r>
-        <w:t>join</w:t>
-      </w:r>
-      <w:proofErr w:type="spellEnd"/>
-      <w:r>
-        <w:t xml:space="preserve"> gruppinlamning_relationmodel.kund</w:t>
-      </w:r>
-    </w:p>
-    <w:p>
-      <w:r>
-        <w:t>on gruppinlamning_relationmodel.bud</w:t>
-      </w:r>
-      <w:proofErr w:type="gramStart"/>
-      <w:r>
-        <w:t>.Kund</w:t>
-      </w:r>
-      <w:proofErr w:type="gramEnd"/>
-      <w:r>
-        <w:t>_id_Kundnummer = gruppinlamning_relationmodel.kund.id_Kundnummer</w:t>
-      </w:r>
-    </w:p>
-    <w:p/>
-    <w:p>
-      <w:proofErr w:type="gramStart"/>
-      <w:r>
-        <w:t xml:space="preserve">group by </w:t>
-      </w:r>
-      <w:proofErr w:type="spellStart"/>
-      <w:r>
-        <w:t>bud.Kund_id_Kundnummer</w:t>
-      </w:r>
-      <w:proofErr w:type="spellEnd"/>
-      <w:proofErr w:type="gramEnd"/>
-    </w:p>
-    <w:p>
-      <w:r>
-        <w:t>;</w:t>
-      </w:r>
-    </w:p>
-    <w:p/>
-    <w:p>
-      <w:pPr>
-        <w:rPr>
-          <w:b/>
-        </w:rPr>
-      </w:pPr>
-      <w:r>
-        <w:rPr>
-          <w:b/>
-        </w:rPr>
-        <w:t>Hitta intervall</w:t>
-      </w:r>
-    </w:p>
-    <w:p>
+      <w:pPr>
+        <w:spacing w:after="0"/>
+      </w:pPr>
+    </w:p>
+    <w:p>
+      <w:pPr>
+        <w:spacing w:after="0"/>
+      </w:pPr>
+      <w:r>
+        <w:t>where startDatum &gt; '2018-01-08 08:00:00'</w:t>
+      </w:r>
+    </w:p>
+    <w:p>
+      <w:pPr>
+        <w:spacing w:after="0"/>
+      </w:pPr>
+      <w:r>
+        <w:t>and slutDatum &lt; '2018-01-10 16:59:59';</w:t>
+      </w:r>
+    </w:p>
+    <w:p>
+      <w:pPr>
+        <w:spacing w:after="0"/>
+      </w:pPr>
       <w:proofErr w:type="spellStart"/>
       <w:r>
         <w:t>select</w:t>
@@ -299,6 +763,9 @@
       </w:r>
     </w:p>
     <w:p>
+      <w:pPr>
+        <w:spacing w:after="0"/>
+      </w:pPr>
       <w:r>
         <w:lastRenderedPageBreak/>
         <w:t xml:space="preserve">from </w:t>
@@ -309,28 +776,94 @@
       </w:r>
       <w:proofErr w:type="spellEnd"/>
     </w:p>
-    <w:p/>
-    <w:p>
-      <w:r>
-        <w:t>where startDatum &gt; '2018-01-08 08:00:00'</w:t>
-      </w:r>
-    </w:p>
-    <w:p>
-      <w:r>
-        <w:t>and slutDatum &lt; '2018-01-10 16:59:59';</w:t>
-      </w:r>
-    </w:p>
-    <w:p>
+    <w:p>
+      <w:pPr>
+        <w:spacing w:after="0"/>
+      </w:pPr>
+    </w:p>
+    <w:p>
+      <w:pPr>
+        <w:spacing w:after="0"/>
+      </w:pPr>
+      <w:r>
+        <w:t>where slutDatum &gt; '2018-01-10 16:59:59'</w:t>
+      </w:r>
+    </w:p>
+    <w:p>
+      <w:pPr>
+        <w:spacing w:after="0"/>
+      </w:pPr>
+      <w:r>
+        <w:t>and slutDatum &lt; '2018-01-11 16:59:59';</w:t>
+      </w:r>
+    </w:p>
+    <w:p>
+      <w:pPr>
+        <w:spacing w:after="0"/>
+      </w:pPr>
+    </w:p>
+    <w:p>
+      <w:pPr>
+        <w:spacing w:after="0"/>
+      </w:pPr>
+      <w:r>
+        <w:rPr>
+          <w:b/>
+        </w:rPr>
+        <w:t>Få fram auktion slutbud + provisionssats</w:t>
+      </w:r>
+      <w:r>
+        <w:rPr>
+          <w:b/>
+        </w:rPr>
+        <w:t xml:space="preserve"> - klart</w:t>
+      </w:r>
+    </w:p>
+    <w:p>
+      <w:pPr>
+        <w:spacing w:after="0"/>
+      </w:pPr>
+      <w:proofErr w:type="gramStart"/>
+      <w:r>
+        <w:t xml:space="preserve">-- </w:t>
+      </w:r>
+      <w:proofErr w:type="spellStart"/>
+      <w:r>
+        <w:t>joina</w:t>
+      </w:r>
+      <w:proofErr w:type="spellEnd"/>
+      <w:proofErr w:type="gramEnd"/>
+      <w:r>
+        <w:t xml:space="preserve"> aktivauktion med produkt och leverantör</w:t>
+      </w:r>
+    </w:p>
+    <w:p>
+      <w:pPr>
+        <w:spacing w:after="0"/>
+      </w:pPr>
+    </w:p>
+    <w:p>
+      <w:pPr>
+        <w:spacing w:after="0"/>
+      </w:pPr>
       <w:proofErr w:type="spellStart"/>
       <w:r>
         <w:t>select</w:t>
       </w:r>
       <w:proofErr w:type="spellEnd"/>
       <w:r>
-        <w:t xml:space="preserve"> * </w:t>
-      </w:r>
-    </w:p>
-    <w:p>
+        <w:t xml:space="preserve"> slutpris, </w:t>
+      </w:r>
+      <w:proofErr w:type="spellStart"/>
+      <w:r>
+        <w:t>provisionProcent</w:t>
+      </w:r>
+      <w:proofErr w:type="spellEnd"/>
+    </w:p>
+    <w:p>
+      <w:pPr>
+        <w:spacing w:after="0"/>
+      </w:pPr>
       <w:r>
         <w:t xml:space="preserve">from </w:t>
       </w:r>
@@ -340,53 +873,216 @@
       </w:r>
       <w:proofErr w:type="spellEnd"/>
     </w:p>
-    <w:p/>
-    <w:p>
-      <w:r>
-        <w:t>where slutDatum &gt; '2018-01-10 16:59:59'</w:t>
-      </w:r>
-    </w:p>
-    <w:p>
-      <w:r>
-        <w:t>and slutDatum &lt; '2018-01-11 16:59:59';</w:t>
-      </w:r>
-    </w:p>
-    <w:p/>
-    <w:p>
-      <w:r>
-        <w:rPr>
-          <w:b/>
-        </w:rPr>
-        <w:t>Få fram auktion slutbud + provisionssats</w:t>
-      </w:r>
-    </w:p>
-    <w:p>
+    <w:p>
+      <w:pPr>
+        <w:spacing w:after="0"/>
+      </w:pPr>
+    </w:p>
+    <w:p>
+      <w:pPr>
+        <w:spacing w:after="0"/>
+      </w:pPr>
+    </w:p>
+    <w:p>
+      <w:pPr>
+        <w:spacing w:after="0"/>
+      </w:pPr>
+      <w:r>
+        <w:t xml:space="preserve">inner </w:t>
+      </w:r>
+      <w:proofErr w:type="spellStart"/>
+      <w:r>
+        <w:t>join</w:t>
+      </w:r>
+      <w:proofErr w:type="spellEnd"/>
+      <w:r>
+        <w:t xml:space="preserve"> </w:t>
+      </w:r>
+      <w:proofErr w:type="spellStart"/>
+      <w:r>
+        <w:t>gruppinlamning_relationmodel.produkt</w:t>
+      </w:r>
+      <w:proofErr w:type="spellEnd"/>
+    </w:p>
+    <w:p>
+      <w:pPr>
+        <w:spacing w:after="0"/>
+      </w:pPr>
+      <w:r>
+        <w:t xml:space="preserve">on </w:t>
+      </w:r>
+      <w:proofErr w:type="spellStart"/>
+      <w:r>
+        <w:t>gruppinlamning_relationmodel.aktiv_auktion</w:t>
+      </w:r>
       <w:proofErr w:type="gramStart"/>
       <w:r>
-        <w:t xml:space="preserve">-- </w:t>
-      </w:r>
-      <w:proofErr w:type="spellStart"/>
-      <w:r>
-        <w:t>joina</w:t>
-      </w:r>
-      <w:proofErr w:type="spellEnd"/>
+        <w:t>.Produkt</w:t>
+      </w:r>
       <w:proofErr w:type="gramEnd"/>
       <w:r>
-        <w:t xml:space="preserve"> aktivauktion med produkt och leverantör</w:t>
-      </w:r>
-    </w:p>
-    <w:p/>
-    <w:p>
+        <w:t>_ID_ArtNr</w:t>
+      </w:r>
+      <w:proofErr w:type="spellEnd"/>
+      <w:r>
+        <w:t xml:space="preserve"> = </w:t>
+      </w:r>
+      <w:proofErr w:type="spellStart"/>
+      <w:r>
+        <w:t>gruppinlamning_relationmodel.produkt.ID_ArtNr</w:t>
+      </w:r>
+      <w:proofErr w:type="spellEnd"/>
+    </w:p>
+    <w:p>
+      <w:pPr>
+        <w:spacing w:after="0"/>
+      </w:pPr>
+    </w:p>
+    <w:p>
+      <w:pPr>
+        <w:spacing w:after="0"/>
+      </w:pPr>
+    </w:p>
+    <w:p>
+      <w:pPr>
+        <w:spacing w:after="0"/>
+      </w:pPr>
+      <w:r>
+        <w:t xml:space="preserve">inner </w:t>
+      </w:r>
+      <w:proofErr w:type="spellStart"/>
+      <w:r>
+        <w:t>join</w:t>
+      </w:r>
+      <w:proofErr w:type="spellEnd"/>
+      <w:r>
+        <w:t xml:space="preserve"> </w:t>
+      </w:r>
+      <w:proofErr w:type="spellStart"/>
+      <w:r>
+        <w:t>gruppinlamning_relationmodel.leverantor</w:t>
+      </w:r>
+      <w:proofErr w:type="spellEnd"/>
+    </w:p>
+    <w:p>
+      <w:pPr>
+        <w:spacing w:after="0"/>
+      </w:pPr>
+      <w:r>
+        <w:t>on gruppinlamning_relationmodel.produkt</w:t>
+      </w:r>
+      <w:proofErr w:type="gramStart"/>
+      <w:r>
+        <w:t>.Leverantor</w:t>
+      </w:r>
+      <w:proofErr w:type="gramEnd"/>
+      <w:r>
+        <w:t xml:space="preserve">_id_OrganisationsNummer = </w:t>
+      </w:r>
+      <w:proofErr w:type="spellStart"/>
+      <w:r>
+        <w:t>gruppinlamning_relationmodel.leverantor.id_OrganisationsNummer</w:t>
+      </w:r>
+      <w:proofErr w:type="spellEnd"/>
+    </w:p>
+    <w:p>
+      <w:pPr>
+        <w:spacing w:after="0"/>
+      </w:pPr>
+    </w:p>
+    <w:p>
+      <w:pPr>
+        <w:spacing w:after="0"/>
+      </w:pPr>
+      <w:proofErr w:type="spellStart"/>
+      <w:r>
+        <w:t>where</w:t>
+      </w:r>
+      <w:proofErr w:type="spellEnd"/>
+      <w:r>
+        <w:t xml:space="preserve"> </w:t>
+      </w:r>
+      <w:proofErr w:type="spellStart"/>
+      <w:r>
+        <w:t>slutPris</w:t>
+      </w:r>
+      <w:proofErr w:type="spellEnd"/>
+      <w:r>
+        <w:t xml:space="preserve"> is not </w:t>
+      </w:r>
+      <w:proofErr w:type="spellStart"/>
+      <w:r>
+        <w:t>null</w:t>
+      </w:r>
+      <w:proofErr w:type="spellEnd"/>
+      <w:r>
+        <w:t>;</w:t>
+      </w:r>
+    </w:p>
+    <w:p>
+      <w:pPr>
+        <w:spacing w:after="0"/>
+      </w:pPr>
+    </w:p>
+    <w:p>
+      <w:pPr>
+        <w:spacing w:after="0"/>
+      </w:pPr>
+      <w:r>
+        <w:rPr>
+          <w:b/>
+        </w:rPr>
+        <w:t>Pengar till Gunnar</w:t>
+      </w:r>
+      <w:r>
+        <w:rPr>
+          <w:b/>
+        </w:rPr>
+        <w:t xml:space="preserve"> – fungerande kod utifrån nuvarande värden</w:t>
+      </w:r>
+      <w:r>
+        <w:rPr>
+          <w:b/>
+        </w:rPr>
+        <w:t>:</w:t>
+      </w:r>
+      <w:r>
+        <w:rPr>
+          <w:b/>
+        </w:rPr>
+        <w:t xml:space="preserve"> - klart</w:t>
+      </w:r>
+    </w:p>
+    <w:p>
+      <w:pPr>
+        <w:spacing w:after="0"/>
+      </w:pPr>
       <w:proofErr w:type="spellStart"/>
       <w:r>
         <w:t>select</w:t>
       </w:r>
       <w:proofErr w:type="spellEnd"/>
       <w:r>
-        <w:t xml:space="preserve"> slutpris, provisionProcent</w:t>
-      </w:r>
-    </w:p>
-    <w:p>
+        <w:t xml:space="preserve"> slutpris * </w:t>
+      </w:r>
+      <w:proofErr w:type="spellStart"/>
+      <w:r>
+        <w:t>provisionProcent</w:t>
+      </w:r>
+      <w:proofErr w:type="spellEnd"/>
+      <w:r>
+        <w:t xml:space="preserve"> as </w:t>
+      </w:r>
+      <w:proofErr w:type="spellStart"/>
+      <w:r>
+        <w:t>PengarTillGunnar</w:t>
+      </w:r>
+      <w:proofErr w:type="spellEnd"/>
+    </w:p>
+    <w:p>
+      <w:pPr>
+        <w:spacing w:after="0"/>
+      </w:pPr>
       <w:r>
         <w:t xml:space="preserve">from </w:t>
       </w:r>
@@ -396,9 +1092,15 @@
       </w:r>
       <w:proofErr w:type="spellEnd"/>
     </w:p>
-    <w:p/>
-    <w:p/>
-    <w:p>
+    <w:p>
+      <w:pPr>
+        <w:spacing w:after="0"/>
+      </w:pPr>
+    </w:p>
+    <w:p>
+      <w:pPr>
+        <w:spacing w:after="0"/>
+      </w:pPr>
       <w:r>
         <w:t xml:space="preserve">inner </w:t>
       </w:r>
@@ -417,6 +1119,9 @@
       <w:proofErr w:type="spellEnd"/>
     </w:p>
     <w:p>
+      <w:pPr>
+        <w:spacing w:after="0"/>
+      </w:pPr>
       <w:r>
         <w:t xml:space="preserve">on </w:t>
       </w:r>
@@ -442,9 +1147,15 @@
       </w:r>
       <w:proofErr w:type="spellEnd"/>
     </w:p>
-    <w:p/>
-    <w:p/>
-    <w:p>
+    <w:p>
+      <w:pPr>
+        <w:spacing w:after="0"/>
+      </w:pPr>
+    </w:p>
+    <w:p>
+      <w:pPr>
+        <w:spacing w:after="0"/>
+      </w:pPr>
       <w:r>
         <w:t xml:space="preserve">inner </w:t>
       </w:r>
@@ -463,6 +1174,9 @@
       <w:proofErr w:type="spellEnd"/>
     </w:p>
     <w:p>
+      <w:pPr>
+        <w:spacing w:after="0"/>
+      </w:pPr>
       <w:r>
         <w:t>on gruppinlamning_relationmodel.produkt</w:t>
       </w:r>
@@ -480,10 +1194,22 @@
       </w:r>
       <w:proofErr w:type="spellEnd"/>
     </w:p>
-    <w:p/>
-    <w:p>
-      <w:r>
-        <w:t xml:space="preserve">where </w:t>
+    <w:p>
+      <w:pPr>
+        <w:spacing w:after="0"/>
+      </w:pPr>
+    </w:p>
+    <w:p>
+      <w:pPr>
+        <w:spacing w:after="0"/>
+      </w:pPr>
+      <w:proofErr w:type="spellStart"/>
+      <w:r>
+        <w:t>where</w:t>
+      </w:r>
+      <w:proofErr w:type="spellEnd"/>
+      <w:r>
+        <w:t xml:space="preserve"> </w:t>
       </w:r>
       <w:proofErr w:type="spellStart"/>
       <w:r>
@@ -502,151 +1228,19 @@
         <w:t>;</w:t>
       </w:r>
     </w:p>
-    <w:p/>
-    <w:p>
-      <w:r>
-        <w:rPr>
-          <w:b/>
-        </w:rPr>
-        <w:t>Pengar till Gunnar:</w:t>
-      </w:r>
-      <w:bookmarkStart w:id="0" w:name="_GoBack"/>
-      <w:bookmarkEnd w:id="0"/>
-    </w:p>
-    <w:p>
-      <w:proofErr w:type="spellStart"/>
-      <w:r>
-        <w:t>select</w:t>
-      </w:r>
-      <w:proofErr w:type="spellEnd"/>
-      <w:r>
-        <w:t xml:space="preserve"> slutpris * provisionProcent as </w:t>
-      </w:r>
-      <w:proofErr w:type="spellStart"/>
-      <w:r>
-        <w:t>PengarTillGunnar</w:t>
-      </w:r>
-      <w:proofErr w:type="spellEnd"/>
-    </w:p>
-    <w:p>
-      <w:r>
-        <w:t xml:space="preserve">from </w:t>
-      </w:r>
-      <w:proofErr w:type="spellStart"/>
-      <w:r>
-        <w:t>gruppinlamning_relationmodel.aktiv_auktion</w:t>
-      </w:r>
-      <w:proofErr w:type="spellEnd"/>
-    </w:p>
-    <w:p/>
-    <w:p/>
-    <w:p>
-      <w:r>
-        <w:t xml:space="preserve">inner </w:t>
-      </w:r>
-      <w:proofErr w:type="spellStart"/>
-      <w:r>
-        <w:t>join</w:t>
-      </w:r>
-      <w:proofErr w:type="spellEnd"/>
-      <w:r>
-        <w:t xml:space="preserve"> </w:t>
-      </w:r>
-      <w:proofErr w:type="spellStart"/>
-      <w:r>
-        <w:t>gruppinlamning_relationmodel.produkt</w:t>
-      </w:r>
-      <w:proofErr w:type="spellEnd"/>
-    </w:p>
-    <w:p>
-      <w:r>
-        <w:t xml:space="preserve">on </w:t>
-      </w:r>
-      <w:proofErr w:type="spellStart"/>
-      <w:r>
-        <w:t>gruppinlamning_relationmodel.aktiv_auktion</w:t>
-      </w:r>
-      <w:proofErr w:type="gramStart"/>
-      <w:r>
-        <w:t>.Produkt</w:t>
-      </w:r>
-      <w:proofErr w:type="gramEnd"/>
-      <w:r>
-        <w:t>_ID_ArtNr</w:t>
-      </w:r>
-      <w:proofErr w:type="spellEnd"/>
-      <w:r>
-        <w:t xml:space="preserve"> = </w:t>
-      </w:r>
-      <w:proofErr w:type="spellStart"/>
-      <w:r>
-        <w:t>gruppinlamning_relationmodel.produkt.ID_ArtNr</w:t>
-      </w:r>
-      <w:proofErr w:type="spellEnd"/>
-    </w:p>
-    <w:p/>
-    <w:p/>
-    <w:p>
-      <w:r>
-        <w:t xml:space="preserve">inner </w:t>
-      </w:r>
-      <w:proofErr w:type="spellStart"/>
-      <w:r>
-        <w:t>join</w:t>
-      </w:r>
-      <w:proofErr w:type="spellEnd"/>
-      <w:r>
-        <w:t xml:space="preserve"> </w:t>
-      </w:r>
-      <w:proofErr w:type="spellStart"/>
-      <w:r>
-        <w:t>gruppinlamning_relationmodel.leverantor</w:t>
-      </w:r>
-      <w:proofErr w:type="spellEnd"/>
-    </w:p>
-    <w:p>
-      <w:r>
-        <w:t>on gruppinlamning_relationmodel.produkt</w:t>
-      </w:r>
-      <w:proofErr w:type="gramStart"/>
-      <w:r>
-        <w:t>.Leverantor</w:t>
-      </w:r>
-      <w:proofErr w:type="gramEnd"/>
-      <w:r>
-        <w:t xml:space="preserve">_id_OrganisationsNummer = </w:t>
-      </w:r>
-      <w:proofErr w:type="spellStart"/>
-      <w:r>
-        <w:t>gruppinlamning_relationmodel.leverantor.id_OrganisationsNummer</w:t>
-      </w:r>
-      <w:proofErr w:type="spellEnd"/>
-    </w:p>
-    <w:p/>
-    <w:p>
-      <w:r>
-        <w:t xml:space="preserve">where </w:t>
-      </w:r>
-      <w:proofErr w:type="spellStart"/>
-      <w:r>
-        <w:t>slutPris</w:t>
-      </w:r>
-      <w:proofErr w:type="spellEnd"/>
-      <w:r>
-        <w:t xml:space="preserve"> is not </w:t>
-      </w:r>
-      <w:proofErr w:type="spellStart"/>
-      <w:r>
-        <w:t>null</w:t>
-      </w:r>
-      <w:proofErr w:type="spellEnd"/>
-      <w:r>
-        <w:t>;</w:t>
-      </w:r>
+    <w:p>
+      <w:pPr>
+        <w:spacing w:after="0"/>
+      </w:pPr>
+    </w:p>
+    <w:p>
+      <w:pPr>
+        <w:spacing w:after="0"/>
+      </w:pPr>
     </w:p>
     <w:sectPr>
       <w:pgSz w:w="11906" w:h="16838"/>
-      <w:pgMar w:top="1417" w:right="1417" w:bottom="1417" w:left="1417" w:header="708" w:footer="708" w:gutter="0"/>
+      <w:pgMar w:top="1417" w:right="1274" w:bottom="851" w:left="1417" w:header="708" w:footer="708" w:gutter="0"/>
       <w:cols w:space="708"/>
       <w:docGrid w:linePitch="360"/>
     </w:sectPr>

</xml_diff>